<commit_message>
added content to goals section
</commit_message>
<xml_diff>
--- a/Resume Progress.docx
+++ b/Resume Progress.docx
@@ -50,15 +50,7 @@
         <w:t xml:space="preserve">- </w:t>
       </w:r>
       <w:r>
-        <w:t xml:space="preserve">Created a branch for the </w:t>
-      </w:r>
-      <w:proofErr w:type="spellStart"/>
-      <w:r>
-        <w:t>css</w:t>
-      </w:r>
-      <w:proofErr w:type="spellEnd"/>
-      <w:r>
-        <w:t xml:space="preserve"> code to remove default html style and layout.</w:t>
+        <w:t>Created a branch for the css code to remove default html style and layout.</w:t>
       </w:r>
     </w:p>
     <w:p>
@@ -68,6 +60,27 @@
       </w:r>
       <w:r>
         <w:t>my pull request was reviewed and approved.</w:t>
+      </w:r>
+    </w:p>
+    <w:p>
+      <w:r>
+        <w:tab/>
+        <w:t xml:space="preserve">- </w:t>
+      </w:r>
+      <w:r>
+        <w:t>made new branch entitled “header-content” and added content in html</w:t>
+      </w:r>
+    </w:p>
+    <w:p>
+      <w:r>
+        <w:tab/>
+        <w:t>- pushed to github, and peer reviewed</w:t>
+      </w:r>
+    </w:p>
+    <w:p>
+      <w:r>
+        <w:tab/>
+        <w:t>- created new branch entitled “obj-goals” and coded through html</w:t>
       </w:r>
       <w:bookmarkStart w:id="0" w:name="_GoBack"/>
       <w:bookmarkEnd w:id="0"/>

</xml_diff>